<commit_message>
draft for the first part of methods
</commit_message>
<xml_diff>
--- a/report.docx
+++ b/report.docx
@@ -107,7 +107,13 @@
         <w:t>p</w:t>
       </w:r>
       <w:r>
-        <w:t>erc_non_citizen(percentage of population that are not US citizens</w:t>
+        <w:t>erc_non_citizen</w:t>
+      </w:r>
+      <w:r>
+        <w:t xml:space="preserve"> </w:t>
+      </w:r>
+      <w:r>
+        <w:t>(percentage of population that are not US citizens</w:t>
       </w:r>
       <w:r>
         <w:t>)</w:t>
@@ -1312,7 +1318,7 @@
           <w:noProof/>
         </w:rPr>
         <w:drawing>
-          <wp:inline distT="0" distB="0" distL="0" distR="0" wp14:anchorId="64E636D2" wp14:editId="3B026D12">
+          <wp:inline distT="0" distB="0" distL="0" distR="0" wp14:anchorId="64E636D2" wp14:editId="79885A1A">
             <wp:extent cx="5274310" cy="3767455"/>
             <wp:effectExtent l="0" t="0" r="2540" b="4445"/>
             <wp:docPr id="10" name="图片 10"/>

</xml_diff>

<commit_message>
add summary for the basic model
</commit_message>
<xml_diff>
--- a/report.docx
+++ b/report.docx
@@ -743,7 +743,21 @@
           <w:rFonts w:ascii="Times New Roman" w:hAnsi="Times New Roman" w:cs="Times New Roman"/>
           <w:color w:val="000000"/>
         </w:rPr>
-        <w:t xml:space="preserve"> is selected as our basic model.</w:t>
+        <w:t xml:space="preserve"> is selected as our basic model</w:t>
+      </w:r>
+      <w:r>
+        <w:rPr>
+          <w:rFonts w:ascii="Times New Roman" w:hAnsi="Times New Roman" w:cs="Times New Roman"/>
+          <w:color w:val="000000"/>
+        </w:rPr>
+        <w:t xml:space="preserve"> (Table 1)</w:t>
+      </w:r>
+      <w:r>
+        <w:rPr>
+          <w:rFonts w:ascii="Times New Roman" w:hAnsi="Times New Roman" w:cs="Times New Roman"/>
+          <w:color w:val="000000"/>
+        </w:rPr>
+        <w:t>.</w:t>
       </w:r>
     </w:p>
     <w:p>
@@ -1547,6 +1561,856 @@
         </w:rPr>
         <w:t>ig. 9</w:t>
       </w:r>
+    </w:p>
+    <w:p>
+      <w:pPr>
+        <w:spacing w:beforeLines="100" w:before="312" w:afterLines="50" w:after="156"/>
+        <w:jc w:val="center"/>
+        <w:rPr>
+          <w:rFonts w:ascii="Times New Roman" w:hAnsi="Times New Roman" w:cs="Times New Roman"/>
+          <w:b/>
+          <w:bCs/>
+          <w:szCs w:val="21"/>
+        </w:rPr>
+      </w:pPr>
+      <w:r>
+        <w:rPr>
+          <w:rFonts w:ascii="Times New Roman" w:hAnsi="Times New Roman" w:cs="Times New Roman" w:hint="eastAsia"/>
+          <w:b/>
+          <w:bCs/>
+          <w:szCs w:val="21"/>
+        </w:rPr>
+        <w:t>T</w:t>
+      </w:r>
+      <w:r>
+        <w:rPr>
+          <w:rFonts w:ascii="Times New Roman" w:hAnsi="Times New Roman" w:cs="Times New Roman"/>
+          <w:b/>
+          <w:bCs/>
+          <w:szCs w:val="21"/>
+        </w:rPr>
+        <w:t xml:space="preserve">able 1: Regression Results for </w:t>
+      </w:r>
+      <w:r>
+        <w:rPr>
+          <w:rFonts w:ascii="Times New Roman" w:hAnsi="Times New Roman" w:cs="Times New Roman"/>
+          <w:b/>
+          <w:bCs/>
+          <w:szCs w:val="21"/>
+        </w:rPr>
+        <w:t xml:space="preserve">the </w:t>
+      </w:r>
+      <w:r>
+        <w:rPr>
+          <w:rFonts w:ascii="Times New Roman" w:hAnsi="Times New Roman" w:cs="Times New Roman"/>
+          <w:b/>
+          <w:bCs/>
+          <w:szCs w:val="21"/>
+        </w:rPr>
+        <w:t>Basic Model</w:t>
+      </w:r>
+    </w:p>
+    <w:tbl>
+      <w:tblPr>
+        <w:tblStyle w:val="a4"/>
+        <w:tblW w:w="7938" w:type="dxa"/>
+        <w:jc w:val="center"/>
+        <w:tblBorders>
+          <w:left w:val="none" w:sz="0" w:space="0" w:color="auto"/>
+        </w:tblBorders>
+        <w:tblLayout w:type="fixed"/>
+        <w:tblLook w:val="04A0" w:firstRow="1" w:lastRow="0" w:firstColumn="1" w:lastColumn="0" w:noHBand="0" w:noVBand="1"/>
+      </w:tblPr>
+      <w:tblGrid>
+        <w:gridCol w:w="2299"/>
+        <w:gridCol w:w="1409"/>
+        <w:gridCol w:w="1410"/>
+        <w:gridCol w:w="1410"/>
+        <w:gridCol w:w="1410"/>
+      </w:tblGrid>
+      <w:tr>
+        <w:trPr>
+          <w:trHeight w:val="854"/>
+          <w:jc w:val="center"/>
+        </w:trPr>
+        <w:tc>
+          <w:tcPr>
+            <w:tcW w:w="2299" w:type="dxa"/>
+            <w:tcBorders>
+              <w:top w:val="single" w:sz="12" w:space="0" w:color="auto"/>
+              <w:bottom w:val="single" w:sz="4" w:space="0" w:color="auto"/>
+              <w:right w:val="nil"/>
+            </w:tcBorders>
+          </w:tcPr>
+          <w:p>
+            <w:pPr>
+              <w:spacing w:beforeLines="100" w:before="312"/>
+              <w:jc w:val="center"/>
+              <w:rPr>
+                <w:rFonts w:ascii="Arial" w:hAnsi="Arial" w:cs="Arial"/>
+                <w:b/>
+                <w:bCs/>
+                <w:sz w:val="24"/>
+                <w:szCs w:val="24"/>
+              </w:rPr>
+            </w:pPr>
+            <w:r>
+              <w:rPr>
+                <w:rFonts w:ascii="Arial" w:hAnsi="Arial" w:cs="Arial"/>
+                <w:b/>
+                <w:bCs/>
+                <w:sz w:val="24"/>
+                <w:szCs w:val="24"/>
+              </w:rPr>
+              <w:t>T</w:t>
+            </w:r>
+            <w:r>
+              <w:rPr>
+                <w:rFonts w:ascii="Arial" w:hAnsi="Arial" w:cs="Arial"/>
+                <w:b/>
+                <w:bCs/>
+                <w:sz w:val="24"/>
+                <w:szCs w:val="24"/>
+              </w:rPr>
+              <w:t>erm</w:t>
+            </w:r>
+          </w:p>
+        </w:tc>
+        <w:tc>
+          <w:tcPr>
+            <w:tcW w:w="1409" w:type="dxa"/>
+            <w:tcBorders>
+              <w:top w:val="single" w:sz="12" w:space="0" w:color="auto"/>
+              <w:left w:val="nil"/>
+              <w:bottom w:val="single" w:sz="4" w:space="0" w:color="auto"/>
+              <w:right w:val="nil"/>
+            </w:tcBorders>
+            <w:shd w:val="clear" w:color="auto" w:fill="FFFFFF"/>
+          </w:tcPr>
+          <w:p>
+            <w:pPr>
+              <w:spacing w:beforeLines="100" w:before="312"/>
+              <w:jc w:val="center"/>
+              <w:rPr>
+                <w:rFonts w:ascii="Arial" w:hAnsi="Arial" w:cs="Arial"/>
+                <w:b/>
+                <w:bCs/>
+                <w:sz w:val="24"/>
+                <w:szCs w:val="24"/>
+              </w:rPr>
+            </w:pPr>
+            <w:r>
+              <w:rPr>
+                <w:rFonts w:ascii="Arial" w:hAnsi="Arial" w:cs="Arial"/>
+                <w:b/>
+                <w:bCs/>
+                <w:color w:val="333333"/>
+                <w:sz w:val="24"/>
+                <w:szCs w:val="24"/>
+              </w:rPr>
+              <w:t>E</w:t>
+            </w:r>
+            <w:r>
+              <w:rPr>
+                <w:rFonts w:ascii="Arial" w:hAnsi="Arial" w:cs="Arial"/>
+                <w:b/>
+                <w:bCs/>
+                <w:color w:val="333333"/>
+                <w:sz w:val="24"/>
+                <w:szCs w:val="24"/>
+              </w:rPr>
+              <w:t>stimate</w:t>
+            </w:r>
+          </w:p>
+        </w:tc>
+        <w:tc>
+          <w:tcPr>
+            <w:tcW w:w="1410" w:type="dxa"/>
+            <w:tcBorders>
+              <w:top w:val="single" w:sz="12" w:space="0" w:color="auto"/>
+              <w:left w:val="nil"/>
+              <w:bottom w:val="single" w:sz="4" w:space="0" w:color="auto"/>
+              <w:right w:val="nil"/>
+            </w:tcBorders>
+            <w:shd w:val="clear" w:color="auto" w:fill="FFFFFF"/>
+          </w:tcPr>
+          <w:p>
+            <w:pPr>
+              <w:spacing w:beforeLines="100" w:before="312"/>
+              <w:jc w:val="center"/>
+              <w:rPr>
+                <w:rFonts w:ascii="Arial" w:hAnsi="Arial" w:cs="Arial"/>
+                <w:b/>
+                <w:bCs/>
+                <w:sz w:val="24"/>
+                <w:szCs w:val="24"/>
+              </w:rPr>
+            </w:pPr>
+            <w:r>
+              <w:rPr>
+                <w:rFonts w:ascii="Arial" w:hAnsi="Arial" w:cs="Arial"/>
+                <w:b/>
+                <w:bCs/>
+                <w:color w:val="333333"/>
+                <w:sz w:val="24"/>
+                <w:szCs w:val="24"/>
+              </w:rPr>
+              <w:t>S</w:t>
+            </w:r>
+            <w:r>
+              <w:rPr>
+                <w:rFonts w:ascii="Arial" w:hAnsi="Arial" w:cs="Arial"/>
+                <w:b/>
+                <w:bCs/>
+                <w:color w:val="333333"/>
+                <w:sz w:val="24"/>
+                <w:szCs w:val="24"/>
+              </w:rPr>
+              <w:t>td.error</w:t>
+            </w:r>
+          </w:p>
+        </w:tc>
+        <w:tc>
+          <w:tcPr>
+            <w:tcW w:w="1410" w:type="dxa"/>
+            <w:tcBorders>
+              <w:top w:val="single" w:sz="12" w:space="0" w:color="auto"/>
+              <w:left w:val="nil"/>
+              <w:bottom w:val="single" w:sz="4" w:space="0" w:color="auto"/>
+              <w:right w:val="nil"/>
+            </w:tcBorders>
+            <w:shd w:val="clear" w:color="auto" w:fill="FFFFFF"/>
+          </w:tcPr>
+          <w:p>
+            <w:pPr>
+              <w:spacing w:beforeLines="100" w:before="312"/>
+              <w:jc w:val="center"/>
+              <w:rPr>
+                <w:rFonts w:ascii="Arial" w:hAnsi="Arial" w:cs="Arial"/>
+                <w:b/>
+                <w:bCs/>
+                <w:sz w:val="24"/>
+                <w:szCs w:val="24"/>
+              </w:rPr>
+            </w:pPr>
+            <w:r>
+              <w:rPr>
+                <w:rFonts w:ascii="Arial" w:hAnsi="Arial" w:cs="Arial"/>
+                <w:b/>
+                <w:bCs/>
+                <w:color w:val="333333"/>
+                <w:sz w:val="24"/>
+                <w:szCs w:val="24"/>
+              </w:rPr>
+              <w:t>S</w:t>
+            </w:r>
+            <w:r>
+              <w:rPr>
+                <w:rFonts w:ascii="Arial" w:hAnsi="Arial" w:cs="Arial"/>
+                <w:b/>
+                <w:bCs/>
+                <w:color w:val="333333"/>
+                <w:sz w:val="24"/>
+                <w:szCs w:val="24"/>
+              </w:rPr>
+              <w:t>tatistic</w:t>
+            </w:r>
+          </w:p>
+        </w:tc>
+        <w:tc>
+          <w:tcPr>
+            <w:tcW w:w="1410" w:type="dxa"/>
+            <w:tcBorders>
+              <w:top w:val="single" w:sz="12" w:space="0" w:color="auto"/>
+              <w:left w:val="nil"/>
+              <w:bottom w:val="single" w:sz="4" w:space="0" w:color="auto"/>
+              <w:right w:val="nil"/>
+            </w:tcBorders>
+            <w:shd w:val="clear" w:color="auto" w:fill="FFFFFF"/>
+          </w:tcPr>
+          <w:p>
+            <w:pPr>
+              <w:spacing w:beforeLines="100" w:before="312"/>
+              <w:jc w:val="center"/>
+              <w:rPr>
+                <w:rFonts w:ascii="Arial" w:hAnsi="Arial" w:cs="Arial"/>
+                <w:b/>
+                <w:bCs/>
+                <w:sz w:val="24"/>
+                <w:szCs w:val="24"/>
+              </w:rPr>
+            </w:pPr>
+            <w:r>
+              <w:rPr>
+                <w:rFonts w:ascii="Arial" w:hAnsi="Arial" w:cs="Arial"/>
+                <w:b/>
+                <w:bCs/>
+                <w:color w:val="333333"/>
+                <w:sz w:val="24"/>
+                <w:szCs w:val="24"/>
+              </w:rPr>
+              <w:t>P</w:t>
+            </w:r>
+            <w:r>
+              <w:rPr>
+                <w:rFonts w:ascii="Arial" w:hAnsi="Arial" w:cs="Arial"/>
+                <w:b/>
+                <w:bCs/>
+                <w:color w:val="333333"/>
+                <w:sz w:val="24"/>
+                <w:szCs w:val="24"/>
+              </w:rPr>
+              <w:t>.value</w:t>
+            </w:r>
+          </w:p>
+        </w:tc>
+      </w:tr>
+      <w:tr>
+        <w:trPr>
+          <w:jc w:val="center"/>
+        </w:trPr>
+        <w:tc>
+          <w:tcPr>
+            <w:tcW w:w="2299" w:type="dxa"/>
+            <w:tcBorders>
+              <w:top w:val="single" w:sz="4" w:space="0" w:color="auto"/>
+              <w:bottom w:val="nil"/>
+              <w:right w:val="nil"/>
+            </w:tcBorders>
+            <w:vAlign w:val="center"/>
+          </w:tcPr>
+          <w:p>
+            <w:pPr>
+              <w:spacing w:beforeLines="100" w:before="312"/>
+              <w:jc w:val="center"/>
+              <w:rPr>
+                <w:rFonts w:ascii="Arial" w:hAnsi="Arial" w:cs="Arial"/>
+                <w:sz w:val="24"/>
+                <w:szCs w:val="24"/>
+              </w:rPr>
+            </w:pPr>
+            <w:r>
+              <w:rPr>
+                <w:rFonts w:ascii="Arial" w:hAnsi="Arial" w:cs="Arial"/>
+                <w:sz w:val="24"/>
+                <w:szCs w:val="24"/>
+              </w:rPr>
+              <w:t>(Intercept)</w:t>
+            </w:r>
+          </w:p>
+        </w:tc>
+        <w:tc>
+          <w:tcPr>
+            <w:tcW w:w="1409" w:type="dxa"/>
+            <w:tcBorders>
+              <w:top w:val="single" w:sz="4" w:space="0" w:color="auto"/>
+              <w:left w:val="nil"/>
+              <w:bottom w:val="nil"/>
+              <w:right w:val="nil"/>
+            </w:tcBorders>
+            <w:shd w:val="clear" w:color="auto" w:fill="FFFFFF"/>
+            <w:vAlign w:val="center"/>
+          </w:tcPr>
+          <w:p>
+            <w:pPr>
+              <w:spacing w:beforeLines="100" w:before="312"/>
+              <w:jc w:val="center"/>
+              <w:rPr>
+                <w:rFonts w:ascii="Times New Roman" w:hAnsi="Times New Roman" w:cs="Times New Roman"/>
+                <w:b/>
+                <w:bCs/>
+                <w:sz w:val="24"/>
+                <w:szCs w:val="24"/>
+              </w:rPr>
+            </w:pPr>
+            <w:r>
+              <w:rPr>
+                <w:rFonts w:ascii="Times New Roman" w:hAnsi="Times New Roman" w:cs="Times New Roman"/>
+                <w:color w:val="333333"/>
+                <w:sz w:val="24"/>
+                <w:szCs w:val="24"/>
+              </w:rPr>
+              <w:t>-14.611</w:t>
+            </w:r>
+          </w:p>
+        </w:tc>
+        <w:tc>
+          <w:tcPr>
+            <w:tcW w:w="1410" w:type="dxa"/>
+            <w:tcBorders>
+              <w:top w:val="single" w:sz="4" w:space="0" w:color="auto"/>
+              <w:left w:val="nil"/>
+              <w:bottom w:val="nil"/>
+              <w:right w:val="nil"/>
+            </w:tcBorders>
+            <w:shd w:val="clear" w:color="auto" w:fill="FFFFFF"/>
+            <w:vAlign w:val="center"/>
+          </w:tcPr>
+          <w:p>
+            <w:pPr>
+              <w:spacing w:beforeLines="100" w:before="312"/>
+              <w:jc w:val="center"/>
+              <w:rPr>
+                <w:rFonts w:ascii="Times New Roman" w:hAnsi="Times New Roman" w:cs="Times New Roman"/>
+                <w:b/>
+                <w:bCs/>
+                <w:sz w:val="24"/>
+                <w:szCs w:val="24"/>
+              </w:rPr>
+            </w:pPr>
+            <w:r>
+              <w:rPr>
+                <w:rFonts w:ascii="Times New Roman" w:hAnsi="Times New Roman" w:cs="Times New Roman"/>
+                <w:color w:val="333333"/>
+                <w:sz w:val="24"/>
+                <w:szCs w:val="24"/>
+              </w:rPr>
+              <w:t>5.359</w:t>
+            </w:r>
+          </w:p>
+        </w:tc>
+        <w:tc>
+          <w:tcPr>
+            <w:tcW w:w="1410" w:type="dxa"/>
+            <w:tcBorders>
+              <w:top w:val="single" w:sz="4" w:space="0" w:color="auto"/>
+              <w:left w:val="nil"/>
+              <w:bottom w:val="nil"/>
+              <w:right w:val="nil"/>
+            </w:tcBorders>
+            <w:shd w:val="clear" w:color="auto" w:fill="FFFFFF"/>
+            <w:vAlign w:val="center"/>
+          </w:tcPr>
+          <w:p>
+            <w:pPr>
+              <w:spacing w:beforeLines="100" w:before="312"/>
+              <w:jc w:val="center"/>
+              <w:rPr>
+                <w:rFonts w:ascii="Times New Roman" w:hAnsi="Times New Roman" w:cs="Times New Roman"/>
+                <w:b/>
+                <w:bCs/>
+                <w:sz w:val="24"/>
+                <w:szCs w:val="24"/>
+              </w:rPr>
+            </w:pPr>
+            <w:r>
+              <w:rPr>
+                <w:rFonts w:ascii="Times New Roman" w:hAnsi="Times New Roman" w:cs="Times New Roman"/>
+                <w:color w:val="333333"/>
+                <w:sz w:val="24"/>
+                <w:szCs w:val="24"/>
+              </w:rPr>
+              <w:t>-2.726</w:t>
+            </w:r>
+          </w:p>
+        </w:tc>
+        <w:tc>
+          <w:tcPr>
+            <w:tcW w:w="1410" w:type="dxa"/>
+            <w:tcBorders>
+              <w:top w:val="single" w:sz="4" w:space="0" w:color="auto"/>
+              <w:left w:val="nil"/>
+              <w:bottom w:val="nil"/>
+              <w:right w:val="nil"/>
+            </w:tcBorders>
+            <w:shd w:val="clear" w:color="auto" w:fill="FFFFFF"/>
+            <w:vAlign w:val="center"/>
+          </w:tcPr>
+          <w:p>
+            <w:pPr>
+              <w:spacing w:beforeLines="100" w:before="312"/>
+              <w:jc w:val="center"/>
+              <w:rPr>
+                <w:rFonts w:ascii="Times New Roman" w:hAnsi="Times New Roman" w:cs="Times New Roman"/>
+                <w:b/>
+                <w:bCs/>
+                <w:sz w:val="24"/>
+                <w:szCs w:val="24"/>
+              </w:rPr>
+            </w:pPr>
+            <w:r>
+              <w:rPr>
+                <w:rFonts w:ascii="Times New Roman" w:hAnsi="Times New Roman" w:cs="Times New Roman"/>
+                <w:color w:val="333333"/>
+                <w:sz w:val="24"/>
+                <w:szCs w:val="24"/>
+              </w:rPr>
+              <w:t>0.009</w:t>
+            </w:r>
+          </w:p>
+        </w:tc>
+      </w:tr>
+      <w:tr>
+        <w:trPr>
+          <w:trHeight w:val="1583"/>
+          <w:jc w:val="center"/>
+        </w:trPr>
+        <w:tc>
+          <w:tcPr>
+            <w:tcW w:w="2299" w:type="dxa"/>
+            <w:tcBorders>
+              <w:top w:val="nil"/>
+              <w:bottom w:val="nil"/>
+              <w:right w:val="nil"/>
+            </w:tcBorders>
+            <w:vAlign w:val="center"/>
+          </w:tcPr>
+          <w:p>
+            <w:pPr>
+              <w:spacing w:beforeLines="100" w:before="312"/>
+              <w:jc w:val="center"/>
+              <w:rPr>
+                <w:rFonts w:ascii="Arial" w:hAnsi="Arial" w:cs="Arial"/>
+                <w:b/>
+                <w:bCs/>
+                <w:sz w:val="24"/>
+                <w:szCs w:val="24"/>
+              </w:rPr>
+            </w:pPr>
+            <w:r>
+              <w:rPr>
+                <w:rFonts w:ascii="Arial" w:hAnsi="Arial" w:cs="Arial"/>
+                <w:color w:val="333333"/>
+                <w:sz w:val="24"/>
+                <w:szCs w:val="24"/>
+                <w:shd w:val="clear" w:color="auto" w:fill="FFFFFF"/>
+              </w:rPr>
+              <w:t>perc_population_with_high_school_degree</w:t>
+            </w:r>
+          </w:p>
+        </w:tc>
+        <w:tc>
+          <w:tcPr>
+            <w:tcW w:w="1409" w:type="dxa"/>
+            <w:tcBorders>
+              <w:top w:val="nil"/>
+              <w:left w:val="nil"/>
+              <w:bottom w:val="nil"/>
+              <w:right w:val="nil"/>
+            </w:tcBorders>
+            <w:shd w:val="clear" w:color="auto" w:fill="FFFFFF"/>
+            <w:vAlign w:val="center"/>
+          </w:tcPr>
+          <w:p>
+            <w:pPr>
+              <w:spacing w:beforeLines="100" w:before="312"/>
+              <w:jc w:val="center"/>
+              <w:rPr>
+                <w:rFonts w:ascii="Times New Roman" w:hAnsi="Times New Roman" w:cs="Times New Roman"/>
+                <w:b/>
+                <w:bCs/>
+                <w:sz w:val="24"/>
+                <w:szCs w:val="24"/>
+              </w:rPr>
+            </w:pPr>
+            <w:r>
+              <w:rPr>
+                <w:rFonts w:ascii="Times New Roman" w:hAnsi="Times New Roman" w:cs="Times New Roman"/>
+                <w:color w:val="333333"/>
+                <w:sz w:val="24"/>
+                <w:szCs w:val="24"/>
+              </w:rPr>
+              <w:t>9.509</w:t>
+            </w:r>
+          </w:p>
+        </w:tc>
+        <w:tc>
+          <w:tcPr>
+            <w:tcW w:w="1410" w:type="dxa"/>
+            <w:tcBorders>
+              <w:top w:val="nil"/>
+              <w:left w:val="nil"/>
+              <w:bottom w:val="nil"/>
+              <w:right w:val="nil"/>
+            </w:tcBorders>
+            <w:shd w:val="clear" w:color="auto" w:fill="FFFFFF"/>
+            <w:vAlign w:val="center"/>
+          </w:tcPr>
+          <w:p>
+            <w:pPr>
+              <w:spacing w:beforeLines="100" w:before="312"/>
+              <w:jc w:val="center"/>
+              <w:rPr>
+                <w:rFonts w:ascii="Times New Roman" w:hAnsi="Times New Roman" w:cs="Times New Roman"/>
+                <w:b/>
+                <w:bCs/>
+                <w:sz w:val="24"/>
+                <w:szCs w:val="24"/>
+              </w:rPr>
+            </w:pPr>
+            <w:r>
+              <w:rPr>
+                <w:rFonts w:ascii="Times New Roman" w:hAnsi="Times New Roman" w:cs="Times New Roman"/>
+                <w:color w:val="333333"/>
+                <w:sz w:val="24"/>
+                <w:szCs w:val="24"/>
+              </w:rPr>
+              <w:t>3.419</w:t>
+            </w:r>
+          </w:p>
+        </w:tc>
+        <w:tc>
+          <w:tcPr>
+            <w:tcW w:w="1410" w:type="dxa"/>
+            <w:tcBorders>
+              <w:top w:val="nil"/>
+              <w:left w:val="nil"/>
+              <w:bottom w:val="nil"/>
+              <w:right w:val="nil"/>
+            </w:tcBorders>
+            <w:shd w:val="clear" w:color="auto" w:fill="FFFFFF"/>
+            <w:vAlign w:val="center"/>
+          </w:tcPr>
+          <w:p>
+            <w:pPr>
+              <w:spacing w:beforeLines="100" w:before="312"/>
+              <w:jc w:val="center"/>
+              <w:rPr>
+                <w:rFonts w:ascii="Times New Roman" w:hAnsi="Times New Roman" w:cs="Times New Roman"/>
+                <w:b/>
+                <w:bCs/>
+                <w:sz w:val="24"/>
+                <w:szCs w:val="24"/>
+              </w:rPr>
+            </w:pPr>
+            <w:r>
+              <w:rPr>
+                <w:rFonts w:ascii="Times New Roman" w:hAnsi="Times New Roman" w:cs="Times New Roman"/>
+                <w:color w:val="333333"/>
+                <w:sz w:val="24"/>
+                <w:szCs w:val="24"/>
+              </w:rPr>
+              <w:t>2.781</w:t>
+            </w:r>
+          </w:p>
+        </w:tc>
+        <w:tc>
+          <w:tcPr>
+            <w:tcW w:w="1410" w:type="dxa"/>
+            <w:tcBorders>
+              <w:top w:val="nil"/>
+              <w:left w:val="nil"/>
+              <w:bottom w:val="nil"/>
+              <w:right w:val="nil"/>
+            </w:tcBorders>
+            <w:shd w:val="clear" w:color="auto" w:fill="FFFFFF"/>
+            <w:vAlign w:val="center"/>
+          </w:tcPr>
+          <w:p>
+            <w:pPr>
+              <w:spacing w:beforeLines="100" w:before="312"/>
+              <w:jc w:val="center"/>
+              <w:rPr>
+                <w:rFonts w:ascii="Times New Roman" w:hAnsi="Times New Roman" w:cs="Times New Roman"/>
+                <w:b/>
+                <w:bCs/>
+                <w:sz w:val="24"/>
+                <w:szCs w:val="24"/>
+              </w:rPr>
+            </w:pPr>
+            <w:r>
+              <w:rPr>
+                <w:rFonts w:ascii="Times New Roman" w:hAnsi="Times New Roman" w:cs="Times New Roman"/>
+                <w:color w:val="333333"/>
+                <w:sz w:val="24"/>
+                <w:szCs w:val="24"/>
+              </w:rPr>
+              <w:t>0.008</w:t>
+            </w:r>
+          </w:p>
+        </w:tc>
+      </w:tr>
+      <w:tr>
+        <w:trPr>
+          <w:trHeight w:val="1047"/>
+          <w:jc w:val="center"/>
+        </w:trPr>
+        <w:tc>
+          <w:tcPr>
+            <w:tcW w:w="2299" w:type="dxa"/>
+            <w:tcBorders>
+              <w:top w:val="nil"/>
+              <w:bottom w:val="single" w:sz="12" w:space="0" w:color="auto"/>
+              <w:right w:val="nil"/>
+            </w:tcBorders>
+            <w:vAlign w:val="center"/>
+          </w:tcPr>
+          <w:p>
+            <w:pPr>
+              <w:spacing w:beforeLines="100" w:before="312"/>
+              <w:jc w:val="center"/>
+              <w:rPr>
+                <w:rFonts w:ascii="Arial" w:hAnsi="Arial" w:cs="Arial"/>
+                <w:sz w:val="24"/>
+                <w:szCs w:val="24"/>
+              </w:rPr>
+            </w:pPr>
+            <w:r>
+              <w:rPr>
+                <w:rFonts w:ascii="Arial" w:hAnsi="Arial" w:cs="Arial"/>
+                <w:sz w:val="24"/>
+                <w:szCs w:val="24"/>
+              </w:rPr>
+              <w:t>g</w:t>
+            </w:r>
+            <w:r>
+              <w:rPr>
+                <w:rFonts w:ascii="Arial" w:hAnsi="Arial" w:cs="Arial"/>
+                <w:sz w:val="24"/>
+                <w:szCs w:val="24"/>
+              </w:rPr>
+              <w:t>ini_index</w:t>
+            </w:r>
+          </w:p>
+        </w:tc>
+        <w:tc>
+          <w:tcPr>
+            <w:tcW w:w="1409" w:type="dxa"/>
+            <w:tcBorders>
+              <w:top w:val="nil"/>
+              <w:left w:val="nil"/>
+              <w:bottom w:val="single" w:sz="12" w:space="0" w:color="auto"/>
+              <w:right w:val="nil"/>
+            </w:tcBorders>
+            <w:vAlign w:val="center"/>
+          </w:tcPr>
+          <w:p>
+            <w:pPr>
+              <w:spacing w:beforeLines="100" w:before="312"/>
+              <w:jc w:val="center"/>
+              <w:rPr>
+                <w:rFonts w:ascii="Times New Roman" w:hAnsi="Times New Roman" w:cs="Times New Roman"/>
+                <w:b/>
+                <w:bCs/>
+                <w:sz w:val="24"/>
+                <w:szCs w:val="24"/>
+              </w:rPr>
+            </w:pPr>
+            <w:r>
+              <w:rPr>
+                <w:rFonts w:ascii="Times New Roman" w:hAnsi="Times New Roman" w:cs="Times New Roman"/>
+                <w:color w:val="333333"/>
+                <w:sz w:val="24"/>
+                <w:szCs w:val="24"/>
+              </w:rPr>
+              <w:t>10.811</w:t>
+            </w:r>
+          </w:p>
+        </w:tc>
+        <w:tc>
+          <w:tcPr>
+            <w:tcW w:w="1410" w:type="dxa"/>
+            <w:tcBorders>
+              <w:top w:val="nil"/>
+              <w:left w:val="nil"/>
+              <w:bottom w:val="single" w:sz="12" w:space="0" w:color="auto"/>
+              <w:right w:val="nil"/>
+            </w:tcBorders>
+            <w:vAlign w:val="center"/>
+          </w:tcPr>
+          <w:p>
+            <w:pPr>
+              <w:spacing w:beforeLines="100" w:before="312"/>
+              <w:jc w:val="center"/>
+              <w:rPr>
+                <w:rFonts w:ascii="Times New Roman" w:hAnsi="Times New Roman" w:cs="Times New Roman"/>
+                <w:b/>
+                <w:bCs/>
+                <w:sz w:val="24"/>
+                <w:szCs w:val="24"/>
+              </w:rPr>
+            </w:pPr>
+            <w:r>
+              <w:rPr>
+                <w:rFonts w:ascii="Times New Roman" w:hAnsi="Times New Roman" w:cs="Times New Roman"/>
+                <w:color w:val="333333"/>
+                <w:sz w:val="24"/>
+                <w:szCs w:val="24"/>
+              </w:rPr>
+              <w:t>6.429</w:t>
+            </w:r>
+          </w:p>
+        </w:tc>
+        <w:tc>
+          <w:tcPr>
+            <w:tcW w:w="1410" w:type="dxa"/>
+            <w:tcBorders>
+              <w:top w:val="nil"/>
+              <w:left w:val="nil"/>
+              <w:bottom w:val="single" w:sz="12" w:space="0" w:color="auto"/>
+              <w:right w:val="nil"/>
+            </w:tcBorders>
+            <w:vAlign w:val="center"/>
+          </w:tcPr>
+          <w:p>
+            <w:pPr>
+              <w:spacing w:beforeLines="100" w:before="312"/>
+              <w:jc w:val="center"/>
+              <w:rPr>
+                <w:rFonts w:ascii="Times New Roman" w:hAnsi="Times New Roman" w:cs="Times New Roman"/>
+                <w:b/>
+                <w:bCs/>
+                <w:sz w:val="24"/>
+                <w:szCs w:val="24"/>
+              </w:rPr>
+            </w:pPr>
+            <w:r>
+              <w:rPr>
+                <w:rFonts w:ascii="Times New Roman" w:hAnsi="Times New Roman" w:cs="Times New Roman"/>
+                <w:color w:val="333333"/>
+                <w:sz w:val="24"/>
+                <w:szCs w:val="24"/>
+              </w:rPr>
+              <w:t>1.682</w:t>
+            </w:r>
+          </w:p>
+        </w:tc>
+        <w:tc>
+          <w:tcPr>
+            <w:tcW w:w="1410" w:type="dxa"/>
+            <w:tcBorders>
+              <w:top w:val="nil"/>
+              <w:left w:val="nil"/>
+              <w:bottom w:val="single" w:sz="12" w:space="0" w:color="auto"/>
+              <w:right w:val="nil"/>
+            </w:tcBorders>
+            <w:vAlign w:val="center"/>
+          </w:tcPr>
+          <w:p>
+            <w:pPr>
+              <w:spacing w:beforeLines="100" w:before="312"/>
+              <w:jc w:val="center"/>
+              <w:rPr>
+                <w:rFonts w:ascii="Times New Roman" w:hAnsi="Times New Roman" w:cs="Times New Roman"/>
+                <w:b/>
+                <w:bCs/>
+                <w:sz w:val="24"/>
+                <w:szCs w:val="24"/>
+              </w:rPr>
+            </w:pPr>
+            <w:r>
+              <w:rPr>
+                <w:rFonts w:ascii="Times New Roman" w:hAnsi="Times New Roman" w:cs="Times New Roman"/>
+                <w:color w:val="333333"/>
+                <w:sz w:val="24"/>
+                <w:szCs w:val="24"/>
+              </w:rPr>
+              <w:t>0.100</w:t>
+            </w:r>
+          </w:p>
+        </w:tc>
+      </w:tr>
+    </w:tbl>
+    <w:p>
+      <w:pPr>
+        <w:spacing w:beforeLines="100" w:before="312"/>
+        <w:rPr>
+          <w:rFonts w:ascii="Times New Roman" w:hAnsi="Times New Roman" w:cs="Times New Roman"/>
+          <w:b/>
+          <w:bCs/>
+          <w:szCs w:val="21"/>
+        </w:rPr>
+      </w:pPr>
     </w:p>
     <w:sectPr>
       <w:pgSz w:w="11906" w:h="16838"/>
@@ -2319,6 +3183,22 @@
       <w:szCs w:val="24"/>
     </w:rPr>
   </w:style>
+  <w:style w:type="table" w:styleId="a4">
+    <w:name w:val="Table Grid"/>
+    <w:basedOn w:val="a1"/>
+    <w:uiPriority w:val="39"/>
+    <w:rsid w:val="00D7560B"/>
+    <w:tblPr>
+      <w:tblBorders>
+        <w:top w:val="single" w:sz="4" w:space="0" w:color="auto"/>
+        <w:left w:val="single" w:sz="4" w:space="0" w:color="auto"/>
+        <w:bottom w:val="single" w:sz="4" w:space="0" w:color="auto"/>
+        <w:right w:val="single" w:sz="4" w:space="0" w:color="auto"/>
+        <w:insideH w:val="single" w:sz="4" w:space="0" w:color="auto"/>
+        <w:insideV w:val="single" w:sz="4" w:space="0" w:color="auto"/>
+      </w:tblBorders>
+    </w:tblPr>
+  </w:style>
 </w:styles>
 </file>
 

</xml_diff>